<commit_message>
Modificaciones documento de observaciones
</commit_message>
<xml_diff>
--- a/Docs/Observaciones-Lab 11.docx
+++ b/Docs/Observaciones-Lab 11.docx
@@ -1,6 +1,6 @@
 
 <file path=word/document.xml><?xml version="1.0" encoding="utf-8"?>
-<w:document xmlns:wpc="http://schemas.microsoft.com/office/word/2010/wordprocessingCanvas" xmlns:cx="http://schemas.microsoft.com/office/drawing/2014/chartex" xmlns:cx1="http://schemas.microsoft.com/office/drawing/2015/9/8/chartex" xmlns:cx2="http://schemas.microsoft.com/office/drawing/2015/10/21/chartex" xmlns:cx3="http://schemas.microsoft.com/office/drawing/2016/5/9/chartex" xmlns:cx4="http://schemas.microsoft.com/office/drawing/2016/5/10/chartex" xmlns:cx5="http://schemas.microsoft.com/office/drawing/2016/5/11/chartex" xmlns:cx6="http://schemas.microsoft.com/office/drawing/2016/5/12/chartex" xmlns:cx7="http://schemas.microsoft.com/office/drawing/2016/5/13/chartex" xmlns:cx8="http://schemas.microsoft.com/office/drawing/2016/5/14/chartex" xmlns:mc="http://schemas.openxmlformats.org/markup-compatibility/2006" xmlns:aink="http://schemas.microsoft.com/office/drawing/2016/ink" xmlns:am3d="http://schemas.microsoft.com/office/drawing/2017/model3d" xmlns:o="urn:schemas-microsoft-com:office:office" xmlns:oel="http://schemas.microsoft.com/office/2019/extlst" xmlns:r="http://schemas.openxmlformats.org/officeDocument/2006/relationships" xmlns:m="http://schemas.openxmlformats.org/officeDocument/2006/math" xmlns:v="urn:schemas-microsoft-com:vml" xmlns:wp14="http://schemas.microsoft.com/office/word/2010/wordprocessingDrawing" xmlns:wp="http://schemas.openxmlformats.org/drawingml/2006/wordprocessingDrawing" xmlns:w10="urn:schemas-microsoft-com:office:word" xmlns:w="http://schemas.openxmlformats.org/wordprocessingml/2006/main" xmlns:w14="http://schemas.microsoft.com/office/word/2010/wordml" xmlns:w15="http://schemas.microsoft.com/office/word/2012/wordml" xmlns:w16cex="http://schemas.microsoft.com/office/word/2018/wordml/cex" xmlns:w16cid="http://schemas.microsoft.com/office/word/2016/wordml/cid" xmlns:w16="http://schemas.microsoft.com/office/word/2018/wordml" xmlns:w16sdtdh="http://schemas.microsoft.com/office/word/2020/wordml/sdtdatahash" xmlns:w16se="http://schemas.microsoft.com/office/word/2015/wordml/symex" xmlns:wpg="http://schemas.microsoft.com/office/word/2010/wordprocessingGroup" xmlns:wpi="http://schemas.microsoft.com/office/word/2010/wordprocessingInk" xmlns:wne="http://schemas.microsoft.com/office/word/2006/wordml" xmlns:wps="http://schemas.microsoft.com/office/word/2010/wordprocessingShape" mc:Ignorable="w14 w15 w16se w16cid w16 w16cex w16sdtdh wp14">
+<w:document xmlns:wpc="http://schemas.microsoft.com/office/word/2010/wordprocessingCanvas" xmlns:cx="http://schemas.microsoft.com/office/drawing/2014/chartex" xmlns:cx1="http://schemas.microsoft.com/office/drawing/2015/9/8/chartex" xmlns:cx2="http://schemas.microsoft.com/office/drawing/2015/10/21/chartex" xmlns:cx3="http://schemas.microsoft.com/office/drawing/2016/5/9/chartex" xmlns:cx4="http://schemas.microsoft.com/office/drawing/2016/5/10/chartex" xmlns:cx5="http://schemas.microsoft.com/office/drawing/2016/5/11/chartex" xmlns:cx6="http://schemas.microsoft.com/office/drawing/2016/5/12/chartex" xmlns:cx7="http://schemas.microsoft.com/office/drawing/2016/5/13/chartex" xmlns:cx8="http://schemas.microsoft.com/office/drawing/2016/5/14/chartex" xmlns:mc="http://schemas.openxmlformats.org/markup-compatibility/2006" xmlns:aink="http://schemas.microsoft.com/office/drawing/2016/ink" xmlns:am3d="http://schemas.microsoft.com/office/drawing/2017/model3d" xmlns:o="urn:schemas-microsoft-com:office:office" xmlns:oel="http://schemas.microsoft.com/office/2019/extlst" xmlns:r="http://schemas.openxmlformats.org/officeDocument/2006/relationships" xmlns:m="http://schemas.openxmlformats.org/officeDocument/2006/math" xmlns:v="urn:schemas-microsoft-com:vml" xmlns:wp14="http://schemas.microsoft.com/office/word/2010/wordprocessingDrawing" xmlns:wp="http://schemas.openxmlformats.org/drawingml/2006/wordprocessingDrawing" xmlns:w10="urn:schemas-microsoft-com:office:word" xmlns:w="http://schemas.openxmlformats.org/wordprocessingml/2006/main" xmlns:w14="http://schemas.microsoft.com/office/word/2010/wordml" xmlns:w15="http://schemas.microsoft.com/office/word/2012/wordml" xmlns:w16cex="http://schemas.microsoft.com/office/word/2018/wordml/cex" xmlns:w16cid="http://schemas.microsoft.com/office/word/2016/wordml/cid" xmlns:w16="http://schemas.microsoft.com/office/word/2018/wordml" xmlns:w16du="http://schemas.microsoft.com/office/word/2023/wordml/word16du" xmlns:w16sdtdh="http://schemas.microsoft.com/office/word/2020/wordml/sdtdatahash" xmlns:w16se="http://schemas.microsoft.com/office/word/2015/wordml/symex" xmlns:wpg="http://schemas.microsoft.com/office/word/2010/wordprocessingGroup" xmlns:wpi="http://schemas.microsoft.com/office/word/2010/wordprocessingInk" xmlns:wne="http://schemas.microsoft.com/office/word/2006/wordml" xmlns:wps="http://schemas.microsoft.com/office/word/2010/wordprocessingShape" mc:Ignorable="w14 w15 w16se w16cid w16 w16cex w16sdtdh wp14">
   <w:body>
     <w:p>
       <w:pPr>
@@ -9,7 +9,6 @@
         <w:rPr>
           <w:b/>
           <w:bCs/>
-          <w:noProof w:val="0"/>
           <w:lang w:val="es-CO"/>
         </w:rPr>
       </w:pPr>
@@ -17,10 +16,9 @@
         <w:rPr>
           <w:b/>
           <w:bCs/>
-          <w:noProof w:val="0"/>
           <w:lang w:val="es-CO"/>
         </w:rPr>
-        <w:t>OBSERVACIONES DEL LA PRACTICA</w:t>
+        <w:t>OBSERVACIONES DE LA PRACTICA</w:t>
       </w:r>
     </w:p>
     <w:p>
@@ -28,20 +26,17 @@
         <w:spacing w:after="0"/>
         <w:jc w:val="right"/>
         <w:rPr>
-          <w:noProof w:val="0"/>
           <w:lang w:val="es-CO"/>
         </w:rPr>
       </w:pPr>
       <w:r>
         <w:rPr>
-          <w:noProof w:val="0"/>
           <w:lang w:val="es-CO"/>
         </w:rPr>
         <w:t xml:space="preserve">Estudiante </w:t>
       </w:r>
       <w:r>
         <w:rPr>
-          <w:noProof w:val="0"/>
           <w:lang w:val="es-CO"/>
         </w:rPr>
         <w:t>1 Cod XXXX</w:t>
@@ -52,13 +47,11 @@
         <w:spacing w:after="0"/>
         <w:jc w:val="right"/>
         <w:rPr>
-          <w:noProof w:val="0"/>
           <w:lang w:val="es-CO"/>
         </w:rPr>
       </w:pPr>
       <w:r>
         <w:rPr>
-          <w:noProof w:val="0"/>
           <w:lang w:val="es-CO"/>
         </w:rPr>
         <w:t>Estudiante 2 Cod XXXX</w:t>
@@ -69,27 +62,23 @@
         <w:spacing w:after="0"/>
         <w:jc w:val="right"/>
         <w:rPr>
-          <w:noProof w:val="0"/>
           <w:lang w:val="es-CO"/>
         </w:rPr>
       </w:pPr>
       <w:r>
         <w:rPr>
-          <w:noProof w:val="0"/>
           <w:lang w:val="es-CO"/>
         </w:rPr>
         <w:t xml:space="preserve">Estudiante </w:t>
       </w:r>
       <w:r>
         <w:rPr>
-          <w:noProof w:val="0"/>
           <w:lang w:val="es-CO"/>
         </w:rPr>
         <w:t>3</w:t>
       </w:r>
       <w:r>
         <w:rPr>
-          <w:noProof w:val="0"/>
           <w:lang w:val="es-CO"/>
         </w:rPr>
         <w:t xml:space="preserve"> Cod XXXX</w:t>
@@ -101,7 +90,6 @@
         <w:rPr>
           <w:b/>
           <w:bCs/>
-          <w:noProof w:val="0"/>
           <w:lang w:val="es-CO"/>
         </w:rPr>
       </w:pPr>
@@ -109,7 +97,6 @@
         <w:rPr>
           <w:b/>
           <w:bCs/>
-          <w:noProof w:val="0"/>
           <w:lang w:val="es-CO"/>
         </w:rPr>
         <w:t>Preguntas de análisis</w:t>
@@ -247,10 +234,70 @@
       </w:pPr>
       <w:r>
         <w:rPr>
+          <w:rFonts w:ascii="Dax-Regular" w:eastAsia="Yu Mincho" w:hAnsi="Dax-Regular" w:cs="Times New Roman"/>
+          <w:lang w:val="es-CO"/>
+        </w:rPr>
+        <w:t>¿</w:t>
+      </w:r>
+      <w:r>
+        <w:rPr>
+          <w:rFonts w:ascii="Dax-Regular" w:eastAsia="Yu Mincho" w:hAnsi="Dax-Regular" w:cs="Times New Roman"/>
+          <w:lang w:val="es-CO"/>
+        </w:rPr>
+        <w:t>Cómo están conformados los vértices y los arcos de los grafos? ¿Qué representan?</w:t>
+      </w:r>
+    </w:p>
+    <w:p>
+      <w:pPr>
+        <w:jc w:val="both"/>
+        <w:rPr>
           <w:rFonts w:ascii="Dax-Regular" w:hAnsi="Dax-Regular"/>
           <w:lang w:val="es-419"/>
         </w:rPr>
-        <w:t>¿Cuáles son las características específicas de cada uno de los grafos definidos? (vértices, arcos, denso o disperso, dirigido o no dirigido).</w:t>
+      </w:pPr>
+    </w:p>
+    <w:p>
+      <w:pPr>
+        <w:jc w:val="both"/>
+        <w:rPr>
+          <w:rFonts w:ascii="Dax-Regular" w:hAnsi="Dax-Regular"/>
+          <w:lang w:val="es-419"/>
+        </w:rPr>
+      </w:pPr>
+    </w:p>
+    <w:p>
+      <w:pPr>
+        <w:pStyle w:val="ListParagraph"/>
+        <w:numPr>
+          <w:ilvl w:val="0"/>
+          <w:numId w:val="19"/>
+        </w:numPr>
+        <w:jc w:val="both"/>
+        <w:rPr>
+          <w:rFonts w:ascii="Dax-Regular" w:hAnsi="Dax-Regular"/>
+          <w:lang w:val="es-419"/>
+        </w:rPr>
+      </w:pPr>
+      <w:r>
+        <w:rPr>
+          <w:rFonts w:ascii="Dax-Regular" w:hAnsi="Dax-Regular"/>
+          <w:lang w:val="es-419"/>
+        </w:rPr>
+        <w:t>¿Cuáles son las características específicas de cada uno de los grafos definidos? (vértices, arcos, denso o disperso, dirigido o no dirigido)</w:t>
+      </w:r>
+      <w:r>
+        <w:rPr>
+          <w:rFonts w:ascii="Dax-Regular" w:hAnsi="Dax-Regular"/>
+          <w:lang w:val="es-419"/>
+        </w:rPr>
+        <w:t xml:space="preserve"> ¿¨Por </w:t>
+      </w:r>
+      <w:r>
+        <w:rPr>
+          <w:rFonts w:ascii="Dax-Regular" w:hAnsi="Dax-Regular"/>
+          <w:lang w:val="es-419"/>
+        </w:rPr>
+        <w:t>qué?</w:t>
       </w:r>
     </w:p>
     <w:p>
@@ -321,7 +368,7 @@
 </file>
 
 <file path=word/endnotes.xml><?xml version="1.0" encoding="utf-8"?>
-<w:endnotes xmlns:wpc="http://schemas.microsoft.com/office/word/2010/wordprocessingCanvas" xmlns:cx="http://schemas.microsoft.com/office/drawing/2014/chartex" xmlns:cx1="http://schemas.microsoft.com/office/drawing/2015/9/8/chartex" xmlns:cx2="http://schemas.microsoft.com/office/drawing/2015/10/21/chartex" xmlns:cx3="http://schemas.microsoft.com/office/drawing/2016/5/9/chartex" xmlns:cx4="http://schemas.microsoft.com/office/drawing/2016/5/10/chartex" xmlns:cx5="http://schemas.microsoft.com/office/drawing/2016/5/11/chartex" xmlns:cx6="http://schemas.microsoft.com/office/drawing/2016/5/12/chartex" xmlns:cx7="http://schemas.microsoft.com/office/drawing/2016/5/13/chartex" xmlns:cx8="http://schemas.microsoft.com/office/drawing/2016/5/14/chartex" xmlns:mc="http://schemas.openxmlformats.org/markup-compatibility/2006" xmlns:aink="http://schemas.microsoft.com/office/drawing/2016/ink" xmlns:am3d="http://schemas.microsoft.com/office/drawing/2017/model3d" xmlns:o="urn:schemas-microsoft-com:office:office" xmlns:oel="http://schemas.microsoft.com/office/2019/extlst" xmlns:r="http://schemas.openxmlformats.org/officeDocument/2006/relationships" xmlns:m="http://schemas.openxmlformats.org/officeDocument/2006/math" xmlns:v="urn:schemas-microsoft-com:vml" xmlns:wp14="http://schemas.microsoft.com/office/word/2010/wordprocessingDrawing" xmlns:wp="http://schemas.openxmlformats.org/drawingml/2006/wordprocessingDrawing" xmlns:w10="urn:schemas-microsoft-com:office:word" xmlns:w="http://schemas.openxmlformats.org/wordprocessingml/2006/main" xmlns:w14="http://schemas.microsoft.com/office/word/2010/wordml" xmlns:w15="http://schemas.microsoft.com/office/word/2012/wordml" xmlns:w16cex="http://schemas.microsoft.com/office/word/2018/wordml/cex" xmlns:w16cid="http://schemas.microsoft.com/office/word/2016/wordml/cid" xmlns:w16="http://schemas.microsoft.com/office/word/2018/wordml" xmlns:w16sdtdh="http://schemas.microsoft.com/office/word/2020/wordml/sdtdatahash" xmlns:w16se="http://schemas.microsoft.com/office/word/2015/wordml/symex" xmlns:wpg="http://schemas.microsoft.com/office/word/2010/wordprocessingGroup" xmlns:wpi="http://schemas.microsoft.com/office/word/2010/wordprocessingInk" xmlns:wne="http://schemas.microsoft.com/office/word/2006/wordml" xmlns:wps="http://schemas.microsoft.com/office/word/2010/wordprocessingShape" mc:Ignorable="w14 w15 w16se w16cid w16 w16cex w16sdtdh wp14">
+<w:endnotes xmlns:wpc="http://schemas.microsoft.com/office/word/2010/wordprocessingCanvas" xmlns:cx="http://schemas.microsoft.com/office/drawing/2014/chartex" xmlns:cx1="http://schemas.microsoft.com/office/drawing/2015/9/8/chartex" xmlns:cx2="http://schemas.microsoft.com/office/drawing/2015/10/21/chartex" xmlns:cx3="http://schemas.microsoft.com/office/drawing/2016/5/9/chartex" xmlns:cx4="http://schemas.microsoft.com/office/drawing/2016/5/10/chartex" xmlns:cx5="http://schemas.microsoft.com/office/drawing/2016/5/11/chartex" xmlns:cx6="http://schemas.microsoft.com/office/drawing/2016/5/12/chartex" xmlns:cx7="http://schemas.microsoft.com/office/drawing/2016/5/13/chartex" xmlns:cx8="http://schemas.microsoft.com/office/drawing/2016/5/14/chartex" xmlns:mc="http://schemas.openxmlformats.org/markup-compatibility/2006" xmlns:aink="http://schemas.microsoft.com/office/drawing/2016/ink" xmlns:am3d="http://schemas.microsoft.com/office/drawing/2017/model3d" xmlns:o="urn:schemas-microsoft-com:office:office" xmlns:oel="http://schemas.microsoft.com/office/2019/extlst" xmlns:r="http://schemas.openxmlformats.org/officeDocument/2006/relationships" xmlns:m="http://schemas.openxmlformats.org/officeDocument/2006/math" xmlns:v="urn:schemas-microsoft-com:vml" xmlns:wp14="http://schemas.microsoft.com/office/word/2010/wordprocessingDrawing" xmlns:wp="http://schemas.openxmlformats.org/drawingml/2006/wordprocessingDrawing" xmlns:w10="urn:schemas-microsoft-com:office:word" xmlns:w="http://schemas.openxmlformats.org/wordprocessingml/2006/main" xmlns:w14="http://schemas.microsoft.com/office/word/2010/wordml" xmlns:w15="http://schemas.microsoft.com/office/word/2012/wordml" xmlns:w16cex="http://schemas.microsoft.com/office/word/2018/wordml/cex" xmlns:w16cid="http://schemas.microsoft.com/office/word/2016/wordml/cid" xmlns:w16="http://schemas.microsoft.com/office/word/2018/wordml" xmlns:w16du="http://schemas.microsoft.com/office/word/2023/wordml/word16du" xmlns:w16sdtdh="http://schemas.microsoft.com/office/word/2020/wordml/sdtdatahash" xmlns:w16se="http://schemas.microsoft.com/office/word/2015/wordml/symex" xmlns:wpg="http://schemas.microsoft.com/office/word/2010/wordprocessingGroup" xmlns:wpi="http://schemas.microsoft.com/office/word/2010/wordprocessingInk" xmlns:wne="http://schemas.microsoft.com/office/word/2006/wordml" xmlns:wps="http://schemas.microsoft.com/office/word/2010/wordprocessingShape" mc:Ignorable="w14 w15 w16se w16cid w16 w16cex w16sdtdh wp14">
   <w:endnote w:type="separator" w:id="-1">
     <w:p>
       <w:pPr>
@@ -353,7 +400,7 @@
 </file>
 
 <file path=word/footnotes.xml><?xml version="1.0" encoding="utf-8"?>
-<w:footnotes xmlns:wpc="http://schemas.microsoft.com/office/word/2010/wordprocessingCanvas" xmlns:cx="http://schemas.microsoft.com/office/drawing/2014/chartex" xmlns:cx1="http://schemas.microsoft.com/office/drawing/2015/9/8/chartex" xmlns:cx2="http://schemas.microsoft.com/office/drawing/2015/10/21/chartex" xmlns:cx3="http://schemas.microsoft.com/office/drawing/2016/5/9/chartex" xmlns:cx4="http://schemas.microsoft.com/office/drawing/2016/5/10/chartex" xmlns:cx5="http://schemas.microsoft.com/office/drawing/2016/5/11/chartex" xmlns:cx6="http://schemas.microsoft.com/office/drawing/2016/5/12/chartex" xmlns:cx7="http://schemas.microsoft.com/office/drawing/2016/5/13/chartex" xmlns:cx8="http://schemas.microsoft.com/office/drawing/2016/5/14/chartex" xmlns:mc="http://schemas.openxmlformats.org/markup-compatibility/2006" xmlns:aink="http://schemas.microsoft.com/office/drawing/2016/ink" xmlns:am3d="http://schemas.microsoft.com/office/drawing/2017/model3d" xmlns:o="urn:schemas-microsoft-com:office:office" xmlns:oel="http://schemas.microsoft.com/office/2019/extlst" xmlns:r="http://schemas.openxmlformats.org/officeDocument/2006/relationships" xmlns:m="http://schemas.openxmlformats.org/officeDocument/2006/math" xmlns:v="urn:schemas-microsoft-com:vml" xmlns:wp14="http://schemas.microsoft.com/office/word/2010/wordprocessingDrawing" xmlns:wp="http://schemas.openxmlformats.org/drawingml/2006/wordprocessingDrawing" xmlns:w10="urn:schemas-microsoft-com:office:word" xmlns:w="http://schemas.openxmlformats.org/wordprocessingml/2006/main" xmlns:w14="http://schemas.microsoft.com/office/word/2010/wordml" xmlns:w15="http://schemas.microsoft.com/office/word/2012/wordml" xmlns:w16cex="http://schemas.microsoft.com/office/word/2018/wordml/cex" xmlns:w16cid="http://schemas.microsoft.com/office/word/2016/wordml/cid" xmlns:w16="http://schemas.microsoft.com/office/word/2018/wordml" xmlns:w16sdtdh="http://schemas.microsoft.com/office/word/2020/wordml/sdtdatahash" xmlns:w16se="http://schemas.microsoft.com/office/word/2015/wordml/symex" xmlns:wpg="http://schemas.microsoft.com/office/word/2010/wordprocessingGroup" xmlns:wpi="http://schemas.microsoft.com/office/word/2010/wordprocessingInk" xmlns:wne="http://schemas.microsoft.com/office/word/2006/wordml" xmlns:wps="http://schemas.microsoft.com/office/word/2010/wordprocessingShape" mc:Ignorable="w14 w15 w16se w16cid w16 w16cex w16sdtdh wp14">
+<w:footnotes xmlns:wpc="http://schemas.microsoft.com/office/word/2010/wordprocessingCanvas" xmlns:cx="http://schemas.microsoft.com/office/drawing/2014/chartex" xmlns:cx1="http://schemas.microsoft.com/office/drawing/2015/9/8/chartex" xmlns:cx2="http://schemas.microsoft.com/office/drawing/2015/10/21/chartex" xmlns:cx3="http://schemas.microsoft.com/office/drawing/2016/5/9/chartex" xmlns:cx4="http://schemas.microsoft.com/office/drawing/2016/5/10/chartex" xmlns:cx5="http://schemas.microsoft.com/office/drawing/2016/5/11/chartex" xmlns:cx6="http://schemas.microsoft.com/office/drawing/2016/5/12/chartex" xmlns:cx7="http://schemas.microsoft.com/office/drawing/2016/5/13/chartex" xmlns:cx8="http://schemas.microsoft.com/office/drawing/2016/5/14/chartex" xmlns:mc="http://schemas.openxmlformats.org/markup-compatibility/2006" xmlns:aink="http://schemas.microsoft.com/office/drawing/2016/ink" xmlns:am3d="http://schemas.microsoft.com/office/drawing/2017/model3d" xmlns:o="urn:schemas-microsoft-com:office:office" xmlns:oel="http://schemas.microsoft.com/office/2019/extlst" xmlns:r="http://schemas.openxmlformats.org/officeDocument/2006/relationships" xmlns:m="http://schemas.openxmlformats.org/officeDocument/2006/math" xmlns:v="urn:schemas-microsoft-com:vml" xmlns:wp14="http://schemas.microsoft.com/office/word/2010/wordprocessingDrawing" xmlns:wp="http://schemas.openxmlformats.org/drawingml/2006/wordprocessingDrawing" xmlns:w10="urn:schemas-microsoft-com:office:word" xmlns:w="http://schemas.openxmlformats.org/wordprocessingml/2006/main" xmlns:w14="http://schemas.microsoft.com/office/word/2010/wordml" xmlns:w15="http://schemas.microsoft.com/office/word/2012/wordml" xmlns:w16cex="http://schemas.microsoft.com/office/word/2018/wordml/cex" xmlns:w16cid="http://schemas.microsoft.com/office/word/2016/wordml/cid" xmlns:w16="http://schemas.microsoft.com/office/word/2018/wordml" xmlns:w16du="http://schemas.microsoft.com/office/word/2023/wordml/word16du" xmlns:w16sdtdh="http://schemas.microsoft.com/office/word/2020/wordml/sdtdatahash" xmlns:w16se="http://schemas.microsoft.com/office/word/2015/wordml/symex" xmlns:wpg="http://schemas.microsoft.com/office/word/2010/wordprocessingGroup" xmlns:wpi="http://schemas.microsoft.com/office/word/2010/wordprocessingInk" xmlns:wne="http://schemas.microsoft.com/office/word/2006/wordml" xmlns:wps="http://schemas.microsoft.com/office/word/2010/wordprocessingShape" mc:Ignorable="w14 w15 w16se w16cid w16 w16cex w16sdtdh wp14">
   <w:footnote w:type="separator" w:id="-1">
     <w:p>
       <w:pPr>
@@ -385,7 +432,7 @@
 </file>
 
 <file path=word/numbering.xml><?xml version="1.0" encoding="utf-8"?>
-<w:numbering xmlns:wpc="http://schemas.microsoft.com/office/word/2010/wordprocessingCanvas" xmlns:cx="http://schemas.microsoft.com/office/drawing/2014/chartex" xmlns:cx1="http://schemas.microsoft.com/office/drawing/2015/9/8/chartex" xmlns:cx2="http://schemas.microsoft.com/office/drawing/2015/10/21/chartex" xmlns:cx3="http://schemas.microsoft.com/office/drawing/2016/5/9/chartex" xmlns:cx4="http://schemas.microsoft.com/office/drawing/2016/5/10/chartex" xmlns:cx5="http://schemas.microsoft.com/office/drawing/2016/5/11/chartex" xmlns:cx6="http://schemas.microsoft.com/office/drawing/2016/5/12/chartex" xmlns:cx7="http://schemas.microsoft.com/office/drawing/2016/5/13/chartex" xmlns:cx8="http://schemas.microsoft.com/office/drawing/2016/5/14/chartex" xmlns:mc="http://schemas.openxmlformats.org/markup-compatibility/2006" xmlns:aink="http://schemas.microsoft.com/office/drawing/2016/ink" xmlns:am3d="http://schemas.microsoft.com/office/drawing/2017/model3d" xmlns:o="urn:schemas-microsoft-com:office:office" xmlns:oel="http://schemas.microsoft.com/office/2019/extlst" xmlns:r="http://schemas.openxmlformats.org/officeDocument/2006/relationships" xmlns:m="http://schemas.openxmlformats.org/officeDocument/2006/math" xmlns:v="urn:schemas-microsoft-com:vml" xmlns:wp14="http://schemas.microsoft.com/office/word/2010/wordprocessingDrawing" xmlns:wp="http://schemas.openxmlformats.org/drawingml/2006/wordprocessingDrawing" xmlns:w10="urn:schemas-microsoft-com:office:word" xmlns:w="http://schemas.openxmlformats.org/wordprocessingml/2006/main" xmlns:w14="http://schemas.microsoft.com/office/word/2010/wordml" xmlns:w15="http://schemas.microsoft.com/office/word/2012/wordml" xmlns:w16cex="http://schemas.microsoft.com/office/word/2018/wordml/cex" xmlns:w16cid="http://schemas.microsoft.com/office/word/2016/wordml/cid" xmlns:w16="http://schemas.microsoft.com/office/word/2018/wordml" xmlns:w16sdtdh="http://schemas.microsoft.com/office/word/2020/wordml/sdtdatahash" xmlns:w16se="http://schemas.microsoft.com/office/word/2015/wordml/symex" xmlns:wpg="http://schemas.microsoft.com/office/word/2010/wordprocessingGroup" xmlns:wpi="http://schemas.microsoft.com/office/word/2010/wordprocessingInk" xmlns:wne="http://schemas.microsoft.com/office/word/2006/wordml" xmlns:wps="http://schemas.microsoft.com/office/word/2010/wordprocessingShape" mc:Ignorable="w14 w15 w16se w16cid w16 w16cex w16sdtdh wp14">
+<w:numbering xmlns:wpc="http://schemas.microsoft.com/office/word/2010/wordprocessingCanvas" xmlns:cx="http://schemas.microsoft.com/office/drawing/2014/chartex" xmlns:cx1="http://schemas.microsoft.com/office/drawing/2015/9/8/chartex" xmlns:cx2="http://schemas.microsoft.com/office/drawing/2015/10/21/chartex" xmlns:cx3="http://schemas.microsoft.com/office/drawing/2016/5/9/chartex" xmlns:cx4="http://schemas.microsoft.com/office/drawing/2016/5/10/chartex" xmlns:cx5="http://schemas.microsoft.com/office/drawing/2016/5/11/chartex" xmlns:cx6="http://schemas.microsoft.com/office/drawing/2016/5/12/chartex" xmlns:cx7="http://schemas.microsoft.com/office/drawing/2016/5/13/chartex" xmlns:cx8="http://schemas.microsoft.com/office/drawing/2016/5/14/chartex" xmlns:mc="http://schemas.openxmlformats.org/markup-compatibility/2006" xmlns:aink="http://schemas.microsoft.com/office/drawing/2016/ink" xmlns:am3d="http://schemas.microsoft.com/office/drawing/2017/model3d" xmlns:o="urn:schemas-microsoft-com:office:office" xmlns:oel="http://schemas.microsoft.com/office/2019/extlst" xmlns:r="http://schemas.openxmlformats.org/officeDocument/2006/relationships" xmlns:m="http://schemas.openxmlformats.org/officeDocument/2006/math" xmlns:v="urn:schemas-microsoft-com:vml" xmlns:wp14="http://schemas.microsoft.com/office/word/2010/wordprocessingDrawing" xmlns:wp="http://schemas.openxmlformats.org/drawingml/2006/wordprocessingDrawing" xmlns:w10="urn:schemas-microsoft-com:office:word" xmlns:w="http://schemas.openxmlformats.org/wordprocessingml/2006/main" xmlns:w14="http://schemas.microsoft.com/office/word/2010/wordml" xmlns:w15="http://schemas.microsoft.com/office/word/2012/wordml" xmlns:w16cex="http://schemas.microsoft.com/office/word/2018/wordml/cex" xmlns:w16cid="http://schemas.microsoft.com/office/word/2016/wordml/cid" xmlns:w16="http://schemas.microsoft.com/office/word/2018/wordml" xmlns:w16du="http://schemas.microsoft.com/office/word/2023/wordml/word16du" xmlns:w16sdtdh="http://schemas.microsoft.com/office/word/2020/wordml/sdtdatahash" xmlns:w16se="http://schemas.microsoft.com/office/word/2015/wordml/symex" xmlns:wpg="http://schemas.microsoft.com/office/word/2010/wordprocessingGroup" xmlns:wpi="http://schemas.microsoft.com/office/word/2010/wordprocessingInk" xmlns:wne="http://schemas.microsoft.com/office/word/2006/wordml" xmlns:wps="http://schemas.microsoft.com/office/word/2010/wordprocessingShape" mc:Ignorable="w14 w15 w16se w16cid w16 w16cex w16sdtdh wp14">
   <w:abstractNum w:abstractNumId="0" w15:restartNumberingAfterBreak="0">
     <w:nsid w:val="00F45053"/>
     <w:multiLevelType w:val="hybridMultilevel"/>
@@ -2669,9 +2716,6 @@
     <w:name w:val="Normal"/>
     <w:qFormat/>
     <w:rsid w:val="003B5453"/>
-    <w:rPr>
-      <w:noProof/>
-    </w:rPr>
   </w:style>
   <w:style w:type="paragraph" w:styleId="Heading1">
     <w:name w:val="heading 1"/>
@@ -2788,9 +2832,6 @@
       <w:ind w:left="720"/>
       <w:contextualSpacing/>
     </w:pPr>
-    <w:rPr>
-      <w:noProof w:val="0"/>
-    </w:rPr>
   </w:style>
   <w:style w:type="character" w:styleId="CommentReference">
     <w:name w:val="annotation reference"/>
@@ -2816,7 +2857,6 @@
       <w:spacing w:line="240" w:lineRule="auto"/>
     </w:pPr>
     <w:rPr>
-      <w:noProof w:val="0"/>
       <w:sz w:val="20"/>
       <w:szCs w:val="20"/>
     </w:rPr>
@@ -2847,7 +2887,6 @@
     <w:rPr>
       <w:i/>
       <w:iCs/>
-      <w:noProof w:val="0"/>
       <w:color w:val="44546A" w:themeColor="text2"/>
       <w:sz w:val="18"/>
       <w:szCs w:val="18"/>
@@ -3305,15 +3344,6 @@
 </file>
 
 <file path=customXml/item1.xml><?xml version="1.0" encoding="utf-8"?>
-<?mso-contentType ?>
-<FormTemplates xmlns="http://schemas.microsoft.com/sharepoint/v3/contenttype/forms">
-  <Display>DocumentLibraryForm</Display>
-  <Edit>DocumentLibraryForm</Edit>
-  <New>DocumentLibraryForm</New>
-</FormTemplates>
-</file>
-
-<file path=customXml/item2.xml><?xml version="1.0" encoding="utf-8"?>
 <ct:contentTypeSchema xmlns:ct="http://schemas.microsoft.com/office/2006/metadata/contentType" xmlns:ma="http://schemas.microsoft.com/office/2006/metadata/properties/metaAttributes" ct:_="" ma:_="" ma:contentTypeName="Documento" ma:contentTypeID="0x01010023858CF01A2EF24688B692775F4C60A4" ma:contentTypeVersion="15" ma:contentTypeDescription="Crear nuevo documento." ma:contentTypeScope="" ma:versionID="a4df9e4b793c0fa050084ef4feafa589">
   <xsd:schema xmlns:xsd="http://www.w3.org/2001/XMLSchema" xmlns:xs="http://www.w3.org/2001/XMLSchema" xmlns:p="http://schemas.microsoft.com/office/2006/metadata/properties" xmlns:ns2="164883f8-7691-4ecf-b54a-664c0d0edefe" xmlns:ns3="85e30bcc-d76c-4413-8e4d-2dce22fb0743" targetNamespace="http://schemas.microsoft.com/office/2006/metadata/properties" ma:root="true" ma:fieldsID="067b7080d2289f9ba15465beea7d18a8" ns2:_="" ns3:_="">
     <xsd:import namespace="164883f8-7691-4ecf-b54a-664c0d0edefe"/>
@@ -3550,6 +3580,15 @@
 </ct:contentTypeSchema>
 </file>
 
+<file path=customXml/item2.xml><?xml version="1.0" encoding="utf-8"?>
+<?mso-contentType ?>
+<FormTemplates xmlns="http://schemas.microsoft.com/sharepoint/v3/contenttype/forms">
+  <Display>DocumentLibraryForm</Display>
+  <Edit>DocumentLibraryForm</Edit>
+  <New>DocumentLibraryForm</New>
+</FormTemplates>
+</file>
+
 <file path=customXml/item3.xml><?xml version="1.0" encoding="utf-8"?>
 <p:properties xmlns:p="http://schemas.microsoft.com/office/2006/metadata/properties" xmlns:xsi="http://www.w3.org/2001/XMLSchema-instance" xmlns:pc="http://schemas.microsoft.com/office/infopath/2007/PartnerControls">
   <documentManagement>
@@ -3562,14 +3601,6 @@
 </file>
 
 <file path=customXml/itemProps1.xml><?xml version="1.0" encoding="utf-8"?>
-<ds:datastoreItem xmlns:ds="http://schemas.openxmlformats.org/officeDocument/2006/customXml" ds:itemID="{1F59EA8B-1FA8-40D2-A8B0-61B9CE1E4579}">
-  <ds:schemaRefs>
-    <ds:schemaRef ds:uri="http://schemas.microsoft.com/sharepoint/v3/contenttype/forms"/>
-  </ds:schemaRefs>
-</ds:datastoreItem>
-</file>
-
-<file path=customXml/itemProps2.xml><?xml version="1.0" encoding="utf-8"?>
 <ds:datastoreItem xmlns:ds="http://schemas.openxmlformats.org/officeDocument/2006/customXml" ds:itemID="{D8943221-3785-406E-8B71-C331A0ABDCC3}">
   <ds:schemaRefs>
     <ds:schemaRef ds:uri="http://schemas.microsoft.com/office/2006/metadata/contentType"/>
@@ -3588,6 +3619,14 @@
 </ds:datastoreItem>
 </file>
 
+<file path=customXml/itemProps2.xml><?xml version="1.0" encoding="utf-8"?>
+<ds:datastoreItem xmlns:ds="http://schemas.openxmlformats.org/officeDocument/2006/customXml" ds:itemID="{1F59EA8B-1FA8-40D2-A8B0-61B9CE1E4579}">
+  <ds:schemaRefs>
+    <ds:schemaRef ds:uri="http://schemas.microsoft.com/sharepoint/v3/contenttype/forms"/>
+  </ds:schemaRefs>
+</ds:datastoreItem>
+</file>
+
 <file path=customXml/itemProps3.xml><?xml version="1.0" encoding="utf-8"?>
 <ds:datastoreItem xmlns:ds="http://schemas.openxmlformats.org/officeDocument/2006/customXml" ds:itemID="{8542EACB-7939-45C8-99C3-B6897CA7A7EF}">
   <ds:schemaRefs>

</xml_diff>